<commit_message>
Corrections sur les rapports de projet hebdomadaires
</commit_message>
<xml_diff>
--- a/Rapports hebdomadires/Rapport hebdomadaire-Version_0.2.docx
+++ b/Rapports hebdomadires/Rapport hebdomadaire-Version_0.2.docx
@@ -19,23 +19,7 @@
           <w:b/>
           <w:bCs/>
         </w:rPr>
-        <w:t>Rapport hebdomadaire (Version 0.</w:t>
-      </w:r>
-      <w:r>
-        <w:rPr>
-          <w:rFonts w:ascii="Times New Roman" w:hAnsi="Times New Roman" w:cs="Times New Roman"/>
-          <w:b/>
-          <w:bCs/>
-        </w:rPr>
-        <w:t>2</w:t>
-      </w:r>
-      <w:r>
-        <w:rPr>
-          <w:rFonts w:ascii="Times New Roman" w:hAnsi="Times New Roman" w:cs="Times New Roman"/>
-          <w:b/>
-          <w:bCs/>
-        </w:rPr>
-        <w:t>)</w:t>
+        <w:t>Rapport hebdomadaire (Version 0.2)</w:t>
       </w:r>
     </w:p>
     <w:p>
@@ -100,21 +84,7 @@
           <w:rFonts w:ascii="Times New Roman" w:hAnsi="Times New Roman" w:cs="Times New Roman"/>
           <w:color w:val="auto"/>
         </w:rPr>
-        <w:t>Version – 0.</w:t>
-      </w:r>
-      <w:r>
-        <w:rPr>
-          <w:rFonts w:ascii="Times New Roman" w:hAnsi="Times New Roman" w:cs="Times New Roman"/>
-          <w:color w:val="auto"/>
-        </w:rPr>
-        <w:t>2</w:t>
-      </w:r>
-      <w:r>
-        <w:rPr>
-          <w:rFonts w:ascii="Times New Roman" w:hAnsi="Times New Roman" w:cs="Times New Roman"/>
-          <w:color w:val="auto"/>
-        </w:rPr>
-        <w:t xml:space="preserve"> du projet </w:t>
+        <w:t xml:space="preserve">Version – 0.2 du projet </w:t>
       </w:r>
     </w:p>
     <w:p>
@@ -166,15 +136,26 @@
           <w:szCs w:val="24"/>
         </w:rPr>
       </w:pPr>
-      <w:r>
-        <w:rPr>
-          <w:rFonts w:ascii="Times New Roman" w:hAnsi="Times New Roman" w:cs="Times New Roman"/>
-          <w:b/>
-          <w:bCs/>
-          <w:sz w:val="24"/>
-          <w:szCs w:val="24"/>
-        </w:rPr>
-        <w:t>Mise en place de la base des données (Mysql)</w:t>
+      <w:bookmarkStart w:id="0" w:name="_Hlk54315844"/>
+      <w:r>
+        <w:rPr>
+          <w:rFonts w:ascii="Times New Roman" w:hAnsi="Times New Roman" w:cs="Times New Roman"/>
+          <w:b/>
+          <w:bCs/>
+          <w:sz w:val="24"/>
+          <w:szCs w:val="24"/>
+        </w:rPr>
+        <w:t>Mise en place de</w:t>
+      </w:r>
+      <w:r>
+        <w:rPr>
+          <w:rFonts w:ascii="Times New Roman" w:hAnsi="Times New Roman" w:cs="Times New Roman"/>
+          <w:b/>
+          <w:bCs/>
+          <w:sz w:val="24"/>
+          <w:szCs w:val="24"/>
+        </w:rPr>
+        <w:t>s entités</w:t>
       </w:r>
       <w:r>
         <w:rPr>
@@ -185,6 +166,79 @@
           <w:szCs w:val="24"/>
         </w:rPr>
         <w:t xml:space="preserve"> </w:t>
+      </w:r>
+      <w:r>
+        <w:rPr>
+          <w:rFonts w:ascii="Times New Roman" w:hAnsi="Times New Roman" w:cs="Times New Roman"/>
+          <w:b/>
+          <w:bCs/>
+          <w:sz w:val="24"/>
+          <w:szCs w:val="24"/>
+        </w:rPr>
+        <w:t>……………………</w:t>
+      </w:r>
+      <w:r>
+        <w:rPr>
+          <w:rFonts w:ascii="Times New Roman" w:hAnsi="Times New Roman" w:cs="Times New Roman"/>
+          <w:b/>
+          <w:bCs/>
+          <w:sz w:val="24"/>
+          <w:szCs w:val="24"/>
+        </w:rPr>
+        <w:t>..........................................</w:t>
+      </w:r>
+      <w:r>
+        <w:rPr>
+          <w:rFonts w:ascii="Times New Roman" w:hAnsi="Times New Roman" w:cs="Times New Roman"/>
+          <w:b/>
+          <w:bCs/>
+          <w:sz w:val="24"/>
+          <w:szCs w:val="24"/>
+        </w:rPr>
+        <w:t>..</w:t>
+      </w:r>
+      <w:r>
+        <w:rPr>
+          <w:rFonts w:ascii="Times New Roman" w:hAnsi="Times New Roman" w:cs="Times New Roman"/>
+          <w:b/>
+          <w:bCs/>
+          <w:sz w:val="24"/>
+          <w:szCs w:val="24"/>
+        </w:rPr>
+        <w:t xml:space="preserve">............................ </w:t>
+      </w:r>
+      <w:r>
+        <w:rPr>
+          <w:rFonts w:ascii="Times New Roman" w:hAnsi="Times New Roman" w:cs="Times New Roman"/>
+          <w:b/>
+          <w:bCs/>
+          <w:sz w:val="24"/>
+          <w:szCs w:val="24"/>
+        </w:rPr>
+        <w:t>4</w:t>
+      </w:r>
+    </w:p>
+    <w:p>
+      <w:pPr>
+        <w:spacing w:line="360" w:lineRule="auto"/>
+        <w:jc w:val="both"/>
+        <w:rPr>
+          <w:rFonts w:ascii="Times New Roman" w:hAnsi="Times New Roman" w:cs="Times New Roman"/>
+          <w:b/>
+          <w:bCs/>
+          <w:sz w:val="24"/>
+          <w:szCs w:val="24"/>
+        </w:rPr>
+      </w:pPr>
+      <w:r>
+        <w:rPr>
+          <w:rFonts w:ascii="Times New Roman" w:hAnsi="Times New Roman" w:cs="Times New Roman"/>
+          <w:b/>
+          <w:bCs/>
+          <w:sz w:val="24"/>
+          <w:szCs w:val="24"/>
+        </w:rPr>
+        <w:t xml:space="preserve">Mise en place de la base des données (Mysql) </w:t>
       </w:r>
       <w:r>
         <w:rPr>
@@ -227,27 +281,7 @@
           <w:color w:val="222222"/>
           <w:shd w:val="clear" w:color="auto" w:fill="FFFFFF"/>
         </w:rPr>
-        <w:t>O</w:t>
-      </w:r>
-      <w:r>
-        <w:rPr>
-          <w:rFonts w:ascii="Times New Roman" w:hAnsi="Times New Roman" w:cs="Times New Roman"/>
-          <w:b/>
-          <w:bCs/>
-          <w:color w:val="222222"/>
-          <w:shd w:val="clear" w:color="auto" w:fill="FFFFFF"/>
-        </w:rPr>
-        <w:t>utils de gestion de projets utilisés pour ce projet</w:t>
-      </w:r>
-      <w:r>
-        <w:rPr>
-          <w:rFonts w:ascii="Times New Roman" w:hAnsi="Times New Roman" w:cs="Times New Roman"/>
-          <w:b/>
-          <w:bCs/>
-          <w:color w:val="222222"/>
-          <w:shd w:val="clear" w:color="auto" w:fill="FFFFFF"/>
-        </w:rPr>
-        <w:t xml:space="preserve"> …..</w:t>
+        <w:t>Outils de gestion de projets utilisés pour ce projet …..</w:t>
       </w:r>
       <w:r>
         <w:rPr>
@@ -268,6 +302,7 @@
         <w:t>6</w:t>
       </w:r>
     </w:p>
+    <w:bookmarkEnd w:id="0"/>
     <w:p>
       <w:pPr>
         <w:spacing w:line="360" w:lineRule="auto"/>
@@ -292,7 +327,7 @@
         <w:pStyle w:val="Paragraphedeliste"/>
         <w:numPr>
           <w:ilvl w:val="0"/>
-          <w:numId w:val="2"/>
+          <w:numId w:val="7"/>
         </w:numPr>
         <w:spacing w:line="360" w:lineRule="auto"/>
         <w:jc w:val="both"/>
@@ -304,7 +339,331 @@
           <w:szCs w:val="24"/>
         </w:rPr>
       </w:pPr>
-      <w:bookmarkStart w:id="0" w:name="_Hlk54313186"/>
+      <w:bookmarkStart w:id="1" w:name="_Hlk54313110"/>
+      <w:r>
+        <w:rPr>
+          <w:rFonts w:ascii="Times New Roman" w:hAnsi="Times New Roman" w:cs="Times New Roman"/>
+          <w:b/>
+          <w:bCs/>
+        </w:rPr>
+        <w:lastRenderedPageBreak/>
+        <w:t xml:space="preserve">Mise en place des entités </w:t>
+      </w:r>
+    </w:p>
+    <w:p>
+      <w:pPr>
+        <w:spacing w:line="360" w:lineRule="auto"/>
+        <w:jc w:val="both"/>
+        <w:rPr>
+          <w:rFonts w:ascii="Times New Roman" w:hAnsi="Times New Roman" w:cs="Times New Roman"/>
+          <w:bCs/>
+          <w:sz w:val="24"/>
+          <w:szCs w:val="24"/>
+        </w:rPr>
+      </w:pPr>
+      <w:r>
+        <w:rPr>
+          <w:rFonts w:ascii="Times New Roman" w:hAnsi="Times New Roman" w:cs="Times New Roman"/>
+          <w:bCs/>
+          <w:sz w:val="24"/>
+          <w:szCs w:val="24"/>
+        </w:rPr>
+        <w:t>Comme indiqué dans la deuxième partie (CF. Premières pistes de réflexion), nous allons procédés dans cette partie la mise place des différentes entités de notre projet, avoir :</w:t>
+      </w:r>
+    </w:p>
+    <w:p>
+      <w:pPr>
+        <w:pStyle w:val="Paragraphedeliste"/>
+        <w:numPr>
+          <w:ilvl w:val="0"/>
+          <w:numId w:val="6"/>
+        </w:numPr>
+        <w:spacing w:line="360" w:lineRule="auto"/>
+        <w:jc w:val="both"/>
+        <w:rPr>
+          <w:rFonts w:ascii="Times New Roman" w:hAnsi="Times New Roman" w:cs="Times New Roman"/>
+          <w:bCs/>
+          <w:sz w:val="24"/>
+          <w:szCs w:val="24"/>
+        </w:rPr>
+      </w:pPr>
+      <w:r>
+        <w:rPr>
+          <w:rFonts w:ascii="Times New Roman" w:hAnsi="Times New Roman" w:cs="Times New Roman"/>
+          <w:bCs/>
+          <w:sz w:val="24"/>
+          <w:szCs w:val="24"/>
+        </w:rPr>
+        <w:t>Annonce : l’entité qui gère les annonces de notre site internet ;</w:t>
+      </w:r>
+    </w:p>
+    <w:p>
+      <w:pPr>
+        <w:pStyle w:val="Paragraphedeliste"/>
+        <w:numPr>
+          <w:ilvl w:val="0"/>
+          <w:numId w:val="6"/>
+        </w:numPr>
+        <w:spacing w:line="360" w:lineRule="auto"/>
+        <w:jc w:val="both"/>
+        <w:rPr>
+          <w:rFonts w:ascii="Times New Roman" w:hAnsi="Times New Roman" w:cs="Times New Roman"/>
+          <w:bCs/>
+          <w:sz w:val="24"/>
+          <w:szCs w:val="24"/>
+        </w:rPr>
+      </w:pPr>
+      <w:r>
+        <w:rPr>
+          <w:rFonts w:ascii="Times New Roman" w:hAnsi="Times New Roman" w:cs="Times New Roman"/>
+          <w:bCs/>
+          <w:sz w:val="24"/>
+          <w:szCs w:val="24"/>
+        </w:rPr>
+        <w:t>Département, cette entité contient la liste de département d’une région et peut être lié à une annonce lors de publication de celle-ci ;</w:t>
+      </w:r>
+    </w:p>
+    <w:p>
+      <w:pPr>
+        <w:pStyle w:val="Paragraphedeliste"/>
+        <w:numPr>
+          <w:ilvl w:val="0"/>
+          <w:numId w:val="6"/>
+        </w:numPr>
+        <w:spacing w:line="360" w:lineRule="auto"/>
+        <w:jc w:val="both"/>
+        <w:rPr>
+          <w:rFonts w:ascii="Times New Roman" w:hAnsi="Times New Roman" w:cs="Times New Roman"/>
+          <w:bCs/>
+          <w:sz w:val="24"/>
+          <w:szCs w:val="24"/>
+        </w:rPr>
+      </w:pPr>
+      <w:r>
+        <w:rPr>
+          <w:rFonts w:ascii="Times New Roman" w:hAnsi="Times New Roman" w:cs="Times New Roman"/>
+          <w:bCs/>
+          <w:sz w:val="24"/>
+          <w:szCs w:val="24"/>
+        </w:rPr>
+        <w:t>User, elle gère les utilisateur inscrit sur le site ;</w:t>
+      </w:r>
+    </w:p>
+    <w:p>
+      <w:pPr>
+        <w:pStyle w:val="Paragraphedeliste"/>
+        <w:numPr>
+          <w:ilvl w:val="0"/>
+          <w:numId w:val="6"/>
+        </w:numPr>
+        <w:spacing w:line="360" w:lineRule="auto"/>
+        <w:jc w:val="both"/>
+        <w:rPr>
+          <w:rFonts w:ascii="Times New Roman" w:hAnsi="Times New Roman" w:cs="Times New Roman"/>
+          <w:bCs/>
+          <w:sz w:val="24"/>
+          <w:szCs w:val="24"/>
+        </w:rPr>
+      </w:pPr>
+      <w:r>
+        <w:rPr>
+          <w:rFonts w:ascii="Times New Roman" w:hAnsi="Times New Roman" w:cs="Times New Roman"/>
+          <w:bCs/>
+          <w:sz w:val="24"/>
+          <w:szCs w:val="24"/>
+        </w:rPr>
+        <w:t>Images, elle s’occupe des images uploadées lors de la mise en ligne d’une annonce ;</w:t>
+      </w:r>
+    </w:p>
+    <w:p>
+      <w:pPr>
+        <w:pStyle w:val="Paragraphedeliste"/>
+        <w:numPr>
+          <w:ilvl w:val="0"/>
+          <w:numId w:val="6"/>
+        </w:numPr>
+        <w:spacing w:line="360" w:lineRule="auto"/>
+        <w:jc w:val="both"/>
+        <w:rPr>
+          <w:rFonts w:ascii="Times New Roman" w:hAnsi="Times New Roman" w:cs="Times New Roman"/>
+          <w:bCs/>
+          <w:sz w:val="24"/>
+          <w:szCs w:val="24"/>
+        </w:rPr>
+      </w:pPr>
+      <w:r>
+        <w:rPr>
+          <w:rFonts w:ascii="Times New Roman" w:hAnsi="Times New Roman" w:cs="Times New Roman"/>
+          <w:bCs/>
+          <w:sz w:val="24"/>
+          <w:szCs w:val="24"/>
+        </w:rPr>
+        <w:t>Rôles, entité qui s’occupe de niveau de responsabilité des utilisateurs (admin/utilisateur normal) ;</w:t>
+      </w:r>
+    </w:p>
+    <w:p>
+      <w:pPr>
+        <w:pStyle w:val="Paragraphedeliste"/>
+        <w:numPr>
+          <w:ilvl w:val="0"/>
+          <w:numId w:val="6"/>
+        </w:numPr>
+        <w:spacing w:line="360" w:lineRule="auto"/>
+        <w:jc w:val="both"/>
+        <w:rPr>
+          <w:rFonts w:ascii="Times New Roman" w:hAnsi="Times New Roman" w:cs="Times New Roman"/>
+          <w:bCs/>
+          <w:sz w:val="24"/>
+          <w:szCs w:val="24"/>
+        </w:rPr>
+      </w:pPr>
+      <w:r>
+        <w:rPr>
+          <w:rFonts w:ascii="Times New Roman" w:hAnsi="Times New Roman" w:cs="Times New Roman"/>
+          <w:bCs/>
+          <w:sz w:val="24"/>
+          <w:szCs w:val="24"/>
+        </w:rPr>
+        <w:t>PassewordUpdate, entité qui gère les mots de passe des utilisateurs ;</w:t>
+      </w:r>
+    </w:p>
+    <w:p>
+      <w:pPr>
+        <w:pStyle w:val="Paragraphedeliste"/>
+        <w:numPr>
+          <w:ilvl w:val="0"/>
+          <w:numId w:val="6"/>
+        </w:numPr>
+        <w:spacing w:line="360" w:lineRule="auto"/>
+        <w:jc w:val="both"/>
+        <w:rPr>
+          <w:rFonts w:ascii="Times New Roman" w:hAnsi="Times New Roman" w:cs="Times New Roman"/>
+          <w:bCs/>
+          <w:sz w:val="24"/>
+          <w:szCs w:val="24"/>
+        </w:rPr>
+      </w:pPr>
+      <w:r>
+        <w:rPr>
+          <w:rFonts w:ascii="Times New Roman" w:hAnsi="Times New Roman" w:cs="Times New Roman"/>
+          <w:bCs/>
+          <w:sz w:val="24"/>
+          <w:szCs w:val="24"/>
+        </w:rPr>
+        <w:t>Typeconcours, elle gère la liste de types de concours disponibles dans la base de données. Il existe déjà une liste de différentes catégories de concours que l’utilisateur doit choisir une parmi elles.</w:t>
+      </w:r>
+    </w:p>
+    <w:p>
+      <w:pPr>
+        <w:spacing w:line="360" w:lineRule="auto"/>
+        <w:jc w:val="both"/>
+        <w:rPr>
+          <w:rFonts w:ascii="Times New Roman" w:hAnsi="Times New Roman" w:cs="Times New Roman"/>
+          <w:bCs/>
+          <w:sz w:val="24"/>
+          <w:szCs w:val="24"/>
+        </w:rPr>
+      </w:pPr>
+      <w:r>
+        <w:rPr>
+          <w:rFonts w:ascii="Times New Roman" w:hAnsi="Times New Roman" w:cs="Times New Roman"/>
+          <w:bCs/>
+          <w:noProof/>
+          <w:sz w:val="24"/>
+          <w:szCs w:val="24"/>
+        </w:rPr>
+        <w:drawing>
+          <wp:inline distT="0" distB="0" distL="0" distR="0" wp14:anchorId="68F1358E" wp14:editId="08A07217">
+            <wp:extent cx="6534150" cy="2711450"/>
+            <wp:effectExtent l="0" t="0" r="0" b="0"/>
+            <wp:docPr id="1" name="Image 1"/>
+            <wp:cNvGraphicFramePr>
+              <a:graphicFrameLocks xmlns:a="http://schemas.openxmlformats.org/drawingml/2006/main" noChangeAspect="1"/>
+            </wp:cNvGraphicFramePr>
+            <a:graphic xmlns:a="http://schemas.openxmlformats.org/drawingml/2006/main">
+              <a:graphicData uri="http://schemas.openxmlformats.org/drawingml/2006/picture">
+                <pic:pic xmlns:pic="http://schemas.openxmlformats.org/drawingml/2006/picture">
+                  <pic:nvPicPr>
+                    <pic:cNvPr id="1" name="Image 1"/>
+                    <pic:cNvPicPr/>
+                  </pic:nvPicPr>
+                  <pic:blipFill>
+                    <a:blip r:embed="rId7">
+                      <a:extLst>
+                        <a:ext uri="{28A0092B-C50C-407E-A947-70E740481C1C}">
+                          <a14:useLocalDpi xmlns:a14="http://schemas.microsoft.com/office/drawing/2010/main" val="0"/>
+                        </a:ext>
+                      </a:extLst>
+                    </a:blip>
+                    <a:stretch>
+                      <a:fillRect/>
+                    </a:stretch>
+                  </pic:blipFill>
+                  <pic:spPr>
+                    <a:xfrm>
+                      <a:off x="0" y="0"/>
+                      <a:ext cx="6534150" cy="2711450"/>
+                    </a:xfrm>
+                    <a:prstGeom prst="rect">
+                      <a:avLst/>
+                    </a:prstGeom>
+                  </pic:spPr>
+                </pic:pic>
+              </a:graphicData>
+            </a:graphic>
+          </wp:inline>
+        </w:drawing>
+      </w:r>
+      <w:r>
+        <w:rPr>
+          <w:rFonts w:ascii="Times New Roman" w:hAnsi="Times New Roman" w:cs="Times New Roman"/>
+          <w:bCs/>
+          <w:sz w:val="24"/>
+          <w:szCs w:val="24"/>
+        </w:rPr>
+        <w:t> </w:t>
+      </w:r>
+    </w:p>
+    <w:p>
+      <w:pPr>
+        <w:rPr>
+          <w:rFonts w:ascii="Times New Roman" w:hAnsi="Times New Roman" w:cs="Times New Roman"/>
+          <w:b/>
+          <w:bCs/>
+          <w:sz w:val="24"/>
+          <w:szCs w:val="24"/>
+        </w:rPr>
+      </w:pPr>
+      <w:r>
+        <w:rPr>
+          <w:rFonts w:ascii="Times New Roman" w:hAnsi="Times New Roman" w:cs="Times New Roman"/>
+          <w:b/>
+          <w:bCs/>
+          <w:sz w:val="24"/>
+          <w:szCs w:val="24"/>
+        </w:rPr>
+        <w:br w:type="page"/>
+      </w:r>
+    </w:p>
+    <w:p>
+      <w:pPr>
+        <w:pStyle w:val="Paragraphedeliste"/>
+        <w:numPr>
+          <w:ilvl w:val="0"/>
+          <w:numId w:val="7"/>
+        </w:numPr>
+        <w:spacing w:line="360" w:lineRule="auto"/>
+        <w:jc w:val="both"/>
+        <w:rPr>
+          <w:rFonts w:ascii="Times New Roman" w:hAnsi="Times New Roman" w:cs="Times New Roman"/>
+          <w:b/>
+          <w:bCs/>
+          <w:sz w:val="24"/>
+          <w:szCs w:val="24"/>
+        </w:rPr>
+      </w:pPr>
+      <w:bookmarkStart w:id="2" w:name="_Hlk54313186"/>
+      <w:bookmarkStart w:id="3" w:name="_Hlk54313245"/>
       <w:r>
         <w:rPr>
           <w:rFonts w:ascii="Times New Roman" w:hAnsi="Times New Roman" w:cs="Times New Roman"/>
@@ -379,7 +738,7 @@
           <w:szCs w:val="24"/>
         </w:rPr>
         <w:drawing>
-          <wp:inline distT="0" distB="0" distL="0" distR="0" wp14:anchorId="3155AD78" wp14:editId="3EECA13F">
+          <wp:inline distT="0" distB="0" distL="0" distR="0" wp14:anchorId="0E45863E" wp14:editId="1C3BC09B">
             <wp:extent cx="6235700" cy="3784600"/>
             <wp:effectExtent l="0" t="0" r="0" b="6350"/>
             <wp:docPr id="4" name="Image 4"/>
@@ -394,7 +753,7 @@
                     <pic:cNvPicPr/>
                   </pic:nvPicPr>
                   <pic:blipFill>
-                    <a:blip r:embed="rId7">
+                    <a:blip r:embed="rId8">
                       <a:extLst>
                         <a:ext uri="{28A0092B-C50C-407E-A947-70E740481C1C}">
                           <a14:useLocalDpi xmlns:a14="http://schemas.microsoft.com/office/drawing/2010/main" val="0"/>
@@ -482,9 +841,36 @@
           <w:sz w:val="24"/>
           <w:szCs w:val="24"/>
         </w:rPr>
-        <w:t xml:space="preserve">Pour aller un peu plus dans cette partie consacrée à la mise place de la base données de notre projet, nous avons utilisé aussi deux autres fonctionnalités de Symfony, c’est-à-dire « Fixtures et Facker » pour remplir la base de données par de fausses données (des annonces et des utilisateurs fictifs. </w:t>
-      </w:r>
-      <w:hyperlink r:id="rId8" w:history="1">
+        <w:t>Pour aller un peu plus dans cette partie consacrée à la mise place de la base données de notre projet, nous avons utilisé aussi deux autres fonctionnalités de Symfony, c’est-à-dire « Fixtures et Facker »</w:t>
+      </w:r>
+      <w:r>
+        <w:rPr>
+          <w:rFonts w:ascii="Times New Roman" w:hAnsi="Times New Roman" w:cs="Times New Roman"/>
+          <w:bCs/>
+          <w:sz w:val="24"/>
+          <w:szCs w:val="24"/>
+        </w:rPr>
+        <w:t xml:space="preserve"> pour remplir la base de données par de fausses données (des annonces et des utilisateurs fictifs</w:t>
+      </w:r>
+      <w:r>
+        <w:rPr>
+          <w:rFonts w:ascii="Times New Roman" w:hAnsi="Times New Roman" w:cs="Times New Roman"/>
+          <w:bCs/>
+          <w:sz w:val="24"/>
+          <w:szCs w:val="24"/>
+        </w:rPr>
+        <w:t>.</w:t>
+      </w:r>
+      <w:r>
+        <w:rPr>
+          <w:rFonts w:ascii="Times New Roman" w:hAnsi="Times New Roman" w:cs="Times New Roman"/>
+          <w:bCs/>
+          <w:sz w:val="24"/>
+          <w:szCs w:val="24"/>
+        </w:rPr>
+        <w:t xml:space="preserve"> </w:t>
+      </w:r>
+      <w:hyperlink r:id="rId9" w:history="1">
         <w:r>
           <w:rPr>
             <w:rStyle w:val="Lienhypertexte"/>
@@ -539,8 +925,6 @@
     </w:p>
     <w:p>
       <w:pPr>
-        <w:spacing w:line="360" w:lineRule="auto"/>
-        <w:jc w:val="both"/>
         <w:rPr>
           <w:rFonts w:ascii="Times New Roman" w:hAnsi="Times New Roman" w:cs="Times New Roman"/>
           <w:color w:val="222222"/>
@@ -565,7 +949,7 @@
         <w:pStyle w:val="Paragraphedeliste"/>
         <w:numPr>
           <w:ilvl w:val="0"/>
-          <w:numId w:val="2"/>
+          <w:numId w:val="7"/>
         </w:numPr>
         <w:spacing w:line="360" w:lineRule="auto"/>
         <w:jc w:val="both"/>
@@ -595,6 +979,11 @@
     </w:p>
     <w:p>
       <w:pPr>
+        <w:pStyle w:val="Paragraphedeliste"/>
+        <w:numPr>
+          <w:ilvl w:val="1"/>
+          <w:numId w:val="7"/>
+        </w:numPr>
         <w:spacing w:line="360" w:lineRule="auto"/>
         <w:jc w:val="both"/>
         <w:rPr>
@@ -617,7 +1006,7 @@
           <w:szCs w:val="24"/>
           <w:shd w:val="clear" w:color="auto" w:fill="FFFFFF"/>
         </w:rPr>
-        <w:t>6.1 Gitlab</w:t>
+        <w:t xml:space="preserve">  Gitlab</w:t>
       </w:r>
     </w:p>
     <w:p>
@@ -645,11 +1034,6 @@
         <w:t>Après avoir configuré et crée la base de données pour le projet, nous avons ensuite procédé à la mise en place d’un ‘’</w:t>
       </w:r>
       <w:r>
-        <w:rPr>
-          <w:rFonts w:ascii="Times New Roman" w:hAnsi="Times New Roman" w:cs="Times New Roman"/>
-          <w:sz w:val="24"/>
-          <w:szCs w:val="24"/>
-        </w:rPr>
         <w:t xml:space="preserve"> </w:t>
       </w:r>
       <w:r>
@@ -661,7 +1045,40 @@
           <w:szCs w:val="24"/>
           <w:shd w:val="clear" w:color="auto" w:fill="FFFFFF"/>
         </w:rPr>
-        <w:t xml:space="preserve">repository gitlab’’ pour versionner le code source de notre projet afin de traquer des différents changements et modifications dans ledit projet avant de faire le « commit ». </w:t>
+        <w:t>repository git</w:t>
+      </w:r>
+      <w:r>
+        <w:rPr>
+          <w:rFonts w:ascii="Times New Roman" w:hAnsi="Times New Roman" w:cs="Times New Roman"/>
+          <w:bCs/>
+          <w:color w:val="222222"/>
+          <w:sz w:val="24"/>
+          <w:szCs w:val="24"/>
+          <w:shd w:val="clear" w:color="auto" w:fill="FFFFFF"/>
+        </w:rPr>
+        <w:t>la</w:t>
+      </w:r>
+      <w:r>
+        <w:rPr>
+          <w:rFonts w:ascii="Times New Roman" w:hAnsi="Times New Roman" w:cs="Times New Roman"/>
+          <w:bCs/>
+          <w:color w:val="222222"/>
+          <w:sz w:val="24"/>
+          <w:szCs w:val="24"/>
+          <w:shd w:val="clear" w:color="auto" w:fill="FFFFFF"/>
+        </w:rPr>
+        <w:t>b</w:t>
+      </w:r>
+      <w:r>
+        <w:rPr>
+          <w:rFonts w:ascii="Times New Roman" w:hAnsi="Times New Roman" w:cs="Times New Roman"/>
+          <w:bCs/>
+          <w:color w:val="222222"/>
+          <w:sz w:val="24"/>
+          <w:szCs w:val="24"/>
+          <w:shd w:val="clear" w:color="auto" w:fill="FFFFFF"/>
+        </w:rPr>
+        <w:t xml:space="preserve">’’ pour versionner le code source de notre projet afin de traquer des différents changements et modifications dans ledit projet avant de faire le « commit ». </w:t>
       </w:r>
     </w:p>
     <w:p>
@@ -688,7 +1105,7 @@
         </w:rPr>
         <w:t xml:space="preserve">Vous trouverez ci-dessous (référence en bas de page) le lien de notre compte </w:t>
       </w:r>
-      <w:hyperlink r:id="rId9" w:history="1">
+      <w:hyperlink r:id="rId10" w:history="1">
         <w:r>
           <w:rPr>
             <w:rStyle w:val="Lienhypertexte"/>
@@ -730,7 +1147,7 @@
         <w:pStyle w:val="Paragraphedeliste"/>
         <w:numPr>
           <w:ilvl w:val="1"/>
-          <w:numId w:val="5"/>
+          <w:numId w:val="7"/>
         </w:numPr>
         <w:spacing w:line="360" w:lineRule="auto"/>
         <w:jc w:val="both"/>
@@ -804,9 +1221,21 @@
           <w:szCs w:val="24"/>
           <w:shd w:val="clear" w:color="auto" w:fill="FFFFFF"/>
         </w:rPr>
-        <w:t xml:space="preserve">Là aussi vous pouvez </w:t>
-      </w:r>
-      <w:hyperlink r:id="rId10" w:history="1">
+        <w:t>Là aussi vous p</w:t>
+      </w:r>
+      <w:bookmarkEnd w:id="1"/>
+      <w:r>
+        <w:rPr>
+          <w:rFonts w:ascii="Times New Roman" w:hAnsi="Times New Roman" w:cs="Times New Roman"/>
+          <w:bCs/>
+          <w:color w:val="222222"/>
+          <w:sz w:val="24"/>
+          <w:szCs w:val="24"/>
+          <w:shd w:val="clear" w:color="auto" w:fill="FFFFFF"/>
+        </w:rPr>
+        <w:t xml:space="preserve">ouvez </w:t>
+      </w:r>
+      <w:hyperlink r:id="rId11" w:history="1">
         <w:r>
           <w:rPr>
             <w:rStyle w:val="Lienhypertexte"/>
@@ -830,7 +1259,7 @@
         </w:rPr>
         <w:t xml:space="preserve"> suivant pour consulter les stories que nous déployées</w:t>
       </w:r>
-      <w:bookmarkEnd w:id="0"/>
+      <w:bookmarkEnd w:id="2"/>
       <w:r>
         <w:rPr>
           <w:rFonts w:ascii="Times New Roman" w:hAnsi="Times New Roman" w:cs="Times New Roman"/>
@@ -842,7 +1271,7 @@
         </w:rPr>
         <w:t xml:space="preserve"> sur </w:t>
       </w:r>
-      <w:hyperlink r:id="rId11" w:history="1">
+      <w:hyperlink r:id="rId12" w:history="1">
         <w:r>
           <w:rPr>
             <w:rStyle w:val="Lienhypertexte"/>
@@ -867,7 +1296,12 @@
         </w:rPr>
         <w:footnoteReference w:id="3"/>
       </w:r>
-      <w:r>
+      <w:bookmarkEnd w:id="3"/>
+    </w:p>
+    <w:p>
+      <w:pPr>
+        <w:spacing w:line="360" w:lineRule="auto"/>
+        <w:jc w:val="both"/>
         <w:rPr>
           <w:rFonts w:ascii="Times New Roman" w:hAnsi="Times New Roman" w:cs="Times New Roman"/>
           <w:bCs/>
@@ -876,8 +1310,7 @@
           <w:szCs w:val="24"/>
           <w:shd w:val="clear" w:color="auto" w:fill="FFFFFF"/>
         </w:rPr>
-        <w:t>.</w:t>
-      </w:r>
+      </w:pPr>
     </w:p>
     <w:sectPr>
       <w:pgSz w:w="11906" w:h="16838"/>
@@ -950,36 +1383,14 @@
       <w:r>
         <w:t xml:space="preserve"> Lien vers la source de définition de Faker : </w:t>
       </w:r>
-    </w:p>
-    <w:p>
-      <w:pPr>
-        <w:pStyle w:val="Notedebasdepage"/>
-      </w:pPr>
       <w:hyperlink r:id="rId1" w:history="1">
         <w:r>
           <w:rPr>
             <w:rStyle w:val="Lienhypertexte"/>
           </w:rPr>
-          <w:t>https://packagist.org/pac</w:t>
-        </w:r>
-        <w:r>
-          <w:rPr>
-            <w:rStyle w:val="Lienhypertexte"/>
-          </w:rPr>
-          <w:t>k</w:t>
-        </w:r>
-        <w:r>
-          <w:rPr>
-            <w:rStyle w:val="Lienhypertexte"/>
-          </w:rPr>
-          <w:t>ages/fzaninotto/faker</w:t>
+          <w:t>https://packagist.org/packages/fzaninotto/faker</w:t>
         </w:r>
       </w:hyperlink>
-    </w:p>
-    <w:p>
-      <w:pPr>
-        <w:pStyle w:val="Notedebasdepage"/>
-      </w:pPr>
     </w:p>
   </w:footnote>
   <w:footnote w:id="2">
@@ -1159,6 +1570,96 @@
     </w:lvl>
   </w:abstractNum>
   <w:abstractNum w:abstractNumId="1" w15:restartNumberingAfterBreak="0">
+    <w:nsid w:val="25D17502"/>
+    <w:multiLevelType w:val="hybridMultilevel"/>
+    <w:tmpl w:val="6A56F35E"/>
+    <w:lvl w:ilvl="0" w:tplc="32F8C66A">
+      <w:start w:val="4"/>
+      <w:numFmt w:val="decimal"/>
+      <w:lvlText w:val="%1."/>
+      <w:lvlJc w:val="left"/>
+      <w:pPr>
+        <w:ind w:left="360" w:hanging="360"/>
+      </w:pPr>
+      <w:rPr>
+        <w:rFonts w:hint="default"/>
+        <w:sz w:val="22"/>
+      </w:rPr>
+    </w:lvl>
+    <w:lvl w:ilvl="1" w:tplc="040C0019">
+      <w:start w:val="1"/>
+      <w:numFmt w:val="lowerLetter"/>
+      <w:lvlText w:val="%2."/>
+      <w:lvlJc w:val="left"/>
+      <w:pPr>
+        <w:ind w:left="1080" w:hanging="360"/>
+      </w:pPr>
+    </w:lvl>
+    <w:lvl w:ilvl="2" w:tplc="040C001B" w:tentative="1">
+      <w:start w:val="1"/>
+      <w:numFmt w:val="lowerRoman"/>
+      <w:lvlText w:val="%3."/>
+      <w:lvlJc w:val="right"/>
+      <w:pPr>
+        <w:ind w:left="1800" w:hanging="180"/>
+      </w:pPr>
+    </w:lvl>
+    <w:lvl w:ilvl="3" w:tplc="040C000F" w:tentative="1">
+      <w:start w:val="1"/>
+      <w:numFmt w:val="decimal"/>
+      <w:lvlText w:val="%4."/>
+      <w:lvlJc w:val="left"/>
+      <w:pPr>
+        <w:ind w:left="2520" w:hanging="360"/>
+      </w:pPr>
+    </w:lvl>
+    <w:lvl w:ilvl="4" w:tplc="040C0019" w:tentative="1">
+      <w:start w:val="1"/>
+      <w:numFmt w:val="lowerLetter"/>
+      <w:lvlText w:val="%5."/>
+      <w:lvlJc w:val="left"/>
+      <w:pPr>
+        <w:ind w:left="3240" w:hanging="360"/>
+      </w:pPr>
+    </w:lvl>
+    <w:lvl w:ilvl="5" w:tplc="040C001B" w:tentative="1">
+      <w:start w:val="1"/>
+      <w:numFmt w:val="lowerRoman"/>
+      <w:lvlText w:val="%6."/>
+      <w:lvlJc w:val="right"/>
+      <w:pPr>
+        <w:ind w:left="3960" w:hanging="180"/>
+      </w:pPr>
+    </w:lvl>
+    <w:lvl w:ilvl="6" w:tplc="040C000F" w:tentative="1">
+      <w:start w:val="1"/>
+      <w:numFmt w:val="decimal"/>
+      <w:lvlText w:val="%7."/>
+      <w:lvlJc w:val="left"/>
+      <w:pPr>
+        <w:ind w:left="4680" w:hanging="360"/>
+      </w:pPr>
+    </w:lvl>
+    <w:lvl w:ilvl="7" w:tplc="040C0019" w:tentative="1">
+      <w:start w:val="1"/>
+      <w:numFmt w:val="lowerLetter"/>
+      <w:lvlText w:val="%8."/>
+      <w:lvlJc w:val="left"/>
+      <w:pPr>
+        <w:ind w:left="5400" w:hanging="360"/>
+      </w:pPr>
+    </w:lvl>
+    <w:lvl w:ilvl="8" w:tplc="040C001B" w:tentative="1">
+      <w:start w:val="1"/>
+      <w:numFmt w:val="lowerRoman"/>
+      <w:lvlText w:val="%9."/>
+      <w:lvlJc w:val="right"/>
+      <w:pPr>
+        <w:ind w:left="6120" w:hanging="180"/>
+      </w:pPr>
+    </w:lvl>
+  </w:abstractNum>
+  <w:abstractNum w:abstractNumId="2" w15:restartNumberingAfterBreak="0">
     <w:nsid w:val="2AA94BDA"/>
     <w:multiLevelType w:val="multilevel"/>
     <w:tmpl w:val="A678C638"/>
@@ -1279,7 +1780,7 @@
       </w:rPr>
     </w:lvl>
   </w:abstractNum>
-  <w:abstractNum w:abstractNumId="2" w15:restartNumberingAfterBreak="0">
+  <w:abstractNum w:abstractNumId="3" w15:restartNumberingAfterBreak="0">
     <w:nsid w:val="45045CC5"/>
     <w:multiLevelType w:val="multilevel"/>
     <w:tmpl w:val="6E46DD0E"/>
@@ -1392,7 +1893,7 @@
       </w:rPr>
     </w:lvl>
   </w:abstractNum>
-  <w:abstractNum w:abstractNumId="3" w15:restartNumberingAfterBreak="0">
+  <w:abstractNum w:abstractNumId="4" w15:restartNumberingAfterBreak="0">
     <w:nsid w:val="55E86F40"/>
     <w:multiLevelType w:val="multilevel"/>
     <w:tmpl w:val="694602FC"/>
@@ -1505,7 +2006,120 @@
       </w:rPr>
     </w:lvl>
   </w:abstractNum>
-  <w:abstractNum w:abstractNumId="4" w15:restartNumberingAfterBreak="0">
+  <w:abstractNum w:abstractNumId="5" w15:restartNumberingAfterBreak="0">
+    <w:nsid w:val="5DA25CF9"/>
+    <w:multiLevelType w:val="hybridMultilevel"/>
+    <w:tmpl w:val="EB362B7E"/>
+    <w:lvl w:ilvl="0" w:tplc="5C7A0910">
+      <w:start w:val="3"/>
+      <w:numFmt w:val="bullet"/>
+      <w:lvlText w:val="-"/>
+      <w:lvlJc w:val="left"/>
+      <w:pPr>
+        <w:ind w:left="360" w:hanging="360"/>
+      </w:pPr>
+      <w:rPr>
+        <w:rFonts w:ascii="Times New Roman" w:eastAsiaTheme="minorHAnsi" w:hAnsi="Times New Roman" w:cs="Times New Roman" w:hint="default"/>
+      </w:rPr>
+    </w:lvl>
+    <w:lvl w:ilvl="1" w:tplc="040C0003" w:tentative="1">
+      <w:start w:val="1"/>
+      <w:numFmt w:val="bullet"/>
+      <w:lvlText w:val="o"/>
+      <w:lvlJc w:val="left"/>
+      <w:pPr>
+        <w:ind w:left="1080" w:hanging="360"/>
+      </w:pPr>
+      <w:rPr>
+        <w:rFonts w:ascii="Courier New" w:hAnsi="Courier New" w:cs="Courier New" w:hint="default"/>
+      </w:rPr>
+    </w:lvl>
+    <w:lvl w:ilvl="2" w:tplc="040C0005" w:tentative="1">
+      <w:start w:val="1"/>
+      <w:numFmt w:val="bullet"/>
+      <w:lvlText w:val=""/>
+      <w:lvlJc w:val="left"/>
+      <w:pPr>
+        <w:ind w:left="1800" w:hanging="360"/>
+      </w:pPr>
+      <w:rPr>
+        <w:rFonts w:ascii="Wingdings" w:hAnsi="Wingdings" w:hint="default"/>
+      </w:rPr>
+    </w:lvl>
+    <w:lvl w:ilvl="3" w:tplc="040C0001" w:tentative="1">
+      <w:start w:val="1"/>
+      <w:numFmt w:val="bullet"/>
+      <w:lvlText w:val=""/>
+      <w:lvlJc w:val="left"/>
+      <w:pPr>
+        <w:ind w:left="2520" w:hanging="360"/>
+      </w:pPr>
+      <w:rPr>
+        <w:rFonts w:ascii="Symbol" w:hAnsi="Symbol" w:hint="default"/>
+      </w:rPr>
+    </w:lvl>
+    <w:lvl w:ilvl="4" w:tplc="040C0003" w:tentative="1">
+      <w:start w:val="1"/>
+      <w:numFmt w:val="bullet"/>
+      <w:lvlText w:val="o"/>
+      <w:lvlJc w:val="left"/>
+      <w:pPr>
+        <w:ind w:left="3240" w:hanging="360"/>
+      </w:pPr>
+      <w:rPr>
+        <w:rFonts w:ascii="Courier New" w:hAnsi="Courier New" w:cs="Courier New" w:hint="default"/>
+      </w:rPr>
+    </w:lvl>
+    <w:lvl w:ilvl="5" w:tplc="040C0005" w:tentative="1">
+      <w:start w:val="1"/>
+      <w:numFmt w:val="bullet"/>
+      <w:lvlText w:val=""/>
+      <w:lvlJc w:val="left"/>
+      <w:pPr>
+        <w:ind w:left="3960" w:hanging="360"/>
+      </w:pPr>
+      <w:rPr>
+        <w:rFonts w:ascii="Wingdings" w:hAnsi="Wingdings" w:hint="default"/>
+      </w:rPr>
+    </w:lvl>
+    <w:lvl w:ilvl="6" w:tplc="040C0001" w:tentative="1">
+      <w:start w:val="1"/>
+      <w:numFmt w:val="bullet"/>
+      <w:lvlText w:val=""/>
+      <w:lvlJc w:val="left"/>
+      <w:pPr>
+        <w:ind w:left="4680" w:hanging="360"/>
+      </w:pPr>
+      <w:rPr>
+        <w:rFonts w:ascii="Symbol" w:hAnsi="Symbol" w:hint="default"/>
+      </w:rPr>
+    </w:lvl>
+    <w:lvl w:ilvl="7" w:tplc="040C0003" w:tentative="1">
+      <w:start w:val="1"/>
+      <w:numFmt w:val="bullet"/>
+      <w:lvlText w:val="o"/>
+      <w:lvlJc w:val="left"/>
+      <w:pPr>
+        <w:ind w:left="5400" w:hanging="360"/>
+      </w:pPr>
+      <w:rPr>
+        <w:rFonts w:ascii="Courier New" w:hAnsi="Courier New" w:cs="Courier New" w:hint="default"/>
+      </w:rPr>
+    </w:lvl>
+    <w:lvl w:ilvl="8" w:tplc="040C0005" w:tentative="1">
+      <w:start w:val="1"/>
+      <w:numFmt w:val="bullet"/>
+      <w:lvlText w:val=""/>
+      <w:lvlJc w:val="left"/>
+      <w:pPr>
+        <w:ind w:left="6120" w:hanging="360"/>
+      </w:pPr>
+      <w:rPr>
+        <w:rFonts w:ascii="Wingdings" w:hAnsi="Wingdings" w:hint="default"/>
+      </w:rPr>
+    </w:lvl>
+  </w:abstractNum>
+  <w:abstractNum w:abstractNumId="6" w15:restartNumberingAfterBreak="0">
     <w:nsid w:val="7B3D3536"/>
     <w:multiLevelType w:val="hybridMultilevel"/>
     <w:tmpl w:val="127C65A2"/>
@@ -1595,19 +2209,25 @@
     </w:lvl>
   </w:abstractNum>
   <w:num w:numId="1">
-    <w:abstractNumId w:val="1"/>
+    <w:abstractNumId w:val="2"/>
   </w:num>
   <w:num w:numId="2">
-    <w:abstractNumId w:val="4"/>
+    <w:abstractNumId w:val="6"/>
   </w:num>
   <w:num w:numId="3">
-    <w:abstractNumId w:val="2"/>
+    <w:abstractNumId w:val="3"/>
   </w:num>
   <w:num w:numId="4">
     <w:abstractNumId w:val="0"/>
   </w:num>
   <w:num w:numId="5">
-    <w:abstractNumId w:val="3"/>
+    <w:abstractNumId w:val="4"/>
+  </w:num>
+  <w:num w:numId="6">
+    <w:abstractNumId w:val="5"/>
+  </w:num>
+  <w:num w:numId="7">
+    <w:abstractNumId w:val="1"/>
   </w:num>
 </w:numbering>
 </file>

</xml_diff>